<commit_message>
Atualizacao do relatorio do BD
</commit_message>
<xml_diff>
--- a/relatorio-banco-dados.docx
+++ b/relatorio-banco-dados.docx
@@ -1,6 +1,6 @@
 
 <file path=word/document.xml><?xml version="1.0" encoding="utf-8"?>
-<w:document xmlns:wpc="http://schemas.microsoft.com/office/word/2010/wordprocessingCanvas" xmlns:cx="http://schemas.microsoft.com/office/drawing/2014/chartex" xmlns:cx1="http://schemas.microsoft.com/office/drawing/2015/9/8/chartex" xmlns:cx2="http://schemas.microsoft.com/office/drawing/2015/10/21/chartex" xmlns:cx3="http://schemas.microsoft.com/office/drawing/2016/5/9/chartex" xmlns:cx4="http://schemas.microsoft.com/office/drawing/2016/5/10/chartex" xmlns:cx5="http://schemas.microsoft.com/office/drawing/2016/5/11/chartex" xmlns:cx6="http://schemas.microsoft.com/office/drawing/2016/5/12/chartex" xmlns:cx7="http://schemas.microsoft.com/office/drawing/2016/5/13/chartex" xmlns:cx8="http://schemas.microsoft.com/office/drawing/2016/5/14/chartex" xmlns:mc="http://schemas.openxmlformats.org/markup-compatibility/2006" xmlns:aink="http://schemas.microsoft.com/office/drawing/2016/ink" xmlns:am3d="http://schemas.microsoft.com/office/drawing/2017/model3d" xmlns:o="urn:schemas-microsoft-com:office:office" xmlns:r="http://schemas.openxmlformats.org/officeDocument/2006/relationships" xmlns:m="http://schemas.openxmlformats.org/officeDocument/2006/math" xmlns:v="urn:schemas-microsoft-com:vml" xmlns:wp14="http://schemas.microsoft.com/office/word/2010/wordprocessingDrawing" xmlns:wp="http://schemas.openxmlformats.org/drawingml/2006/wordprocessingDrawing" xmlns:w10="urn:schemas-microsoft-com:office:word" xmlns:w="http://schemas.openxmlformats.org/wordprocessingml/2006/main" xmlns:w14="http://schemas.microsoft.com/office/word/2010/wordml" xmlns:w15="http://schemas.microsoft.com/office/word/2012/wordml" xmlns:w16cex="http://schemas.microsoft.com/office/word/2018/wordml/cex" xmlns:w16cid="http://schemas.microsoft.com/office/word/2016/wordml/cid" xmlns:w16="http://schemas.microsoft.com/office/word/2018/wordml" xmlns:w16sdtdh="http://schemas.microsoft.com/office/word/2020/wordml/sdtdatahash" xmlns:w16se="http://schemas.microsoft.com/office/word/2015/wordml/symex" xmlns:wpg="http://schemas.microsoft.com/office/word/2010/wordprocessingGroup" xmlns:wpi="http://schemas.microsoft.com/office/word/2010/wordprocessingInk" xmlns:wne="http://schemas.microsoft.com/office/word/2006/wordml" xmlns:wps="http://schemas.microsoft.com/office/word/2010/wordprocessingShape" mc:Ignorable="w14 w15 w16se w16cid w16 w16cex w16sdtdh wp14">
+<w:document xmlns:wpc="http://schemas.microsoft.com/office/word/2010/wordprocessingCanvas" xmlns:cx="http://schemas.microsoft.com/office/drawing/2014/chartex" xmlns:cx1="http://schemas.microsoft.com/office/drawing/2015/9/8/chartex" xmlns:cx2="http://schemas.microsoft.com/office/drawing/2015/10/21/chartex" xmlns:cx3="http://schemas.microsoft.com/office/drawing/2016/5/9/chartex" xmlns:cx4="http://schemas.microsoft.com/office/drawing/2016/5/10/chartex" xmlns:cx5="http://schemas.microsoft.com/office/drawing/2016/5/11/chartex" xmlns:cx6="http://schemas.microsoft.com/office/drawing/2016/5/12/chartex" xmlns:cx7="http://schemas.microsoft.com/office/drawing/2016/5/13/chartex" xmlns:cx8="http://schemas.microsoft.com/office/drawing/2016/5/14/chartex" xmlns:mc="http://schemas.openxmlformats.org/markup-compatibility/2006" xmlns:aink="http://schemas.microsoft.com/office/drawing/2016/ink" xmlns:am3d="http://schemas.microsoft.com/office/drawing/2017/model3d" xmlns:o="urn:schemas-microsoft-com:office:office" xmlns:r="http://schemas.openxmlformats.org/officeDocument/2006/relationships" xmlns:m="http://schemas.openxmlformats.org/officeDocument/2006/math" xmlns:v="urn:schemas-microsoft-com:vml" xmlns:wp14="http://schemas.microsoft.com/office/word/2010/wordprocessingDrawing" xmlns:wp="http://schemas.openxmlformats.org/drawingml/2006/wordprocessingDrawing" xmlns:w10="urn:schemas-microsoft-com:office:word" xmlns:w="http://schemas.openxmlformats.org/wordprocessingml/2006/main" xmlns:w14="http://schemas.microsoft.com/office/word/2010/wordml" xmlns:w15="http://schemas.microsoft.com/office/word/2012/wordml" xmlns:w16cex="http://schemas.microsoft.com/office/word/2018/wordml/cex" xmlns:w16cid="http://schemas.microsoft.com/office/word/2016/wordml/cid" xmlns:w16="http://schemas.microsoft.com/office/word/2018/wordml" xmlns:w16se="http://schemas.microsoft.com/office/word/2015/wordml/symex" xmlns:wpg="http://schemas.microsoft.com/office/word/2010/wordprocessingGroup" xmlns:wpi="http://schemas.microsoft.com/office/word/2010/wordprocessingInk" xmlns:wne="http://schemas.microsoft.com/office/word/2006/wordml" xmlns:wps="http://schemas.microsoft.com/office/word/2010/wordprocessingShape" mc:Ignorable="w14 w15 w16se w16cid w16 w16cex wp14">
   <w:body>
     <w:p>
       <w:pPr>
@@ -14,11 +14,14 @@
         </w:rPr>
       </w:pPr>
       <w:r>
+        <w:rPr>
+          <w:noProof/>
+        </w:rPr>
         <w:object w:dxaOrig="4783" w:dyaOrig="1947" w14:anchorId="68359054">
-          <v:rect id="rectole0000000000" o:spid="_x0000_i1025" style="width:239.25pt;height:97.5pt" o:ole="" o:preferrelative="t" stroked="f">
+          <v:rect id="rectole0000000000" o:spid="_x0000_i1026" alt="" style="width:239pt;height:97.3pt;mso-width-percent:0;mso-height-percent:0;mso-width-percent:0;mso-height-percent:0" o:ole="" o:preferrelative="t" stroked="f">
             <v:imagedata r:id="rId5" o:title=""/>
           </v:rect>
-          <o:OLEObject Type="Embed" ProgID="StaticMetafile" ShapeID="rectole0000000000" DrawAspect="Content" ObjectID="_1683385368" r:id="rId6"/>
+          <o:OLEObject Type="Embed" ProgID="StaticMetafile" ShapeID="rectole0000000000" DrawAspect="Content" ObjectID="_1683965978" r:id="rId6"/>
         </w:object>
       </w:r>
     </w:p>
@@ -176,7 +179,23 @@
           <w:rFonts w:ascii="Arial" w:eastAsia="Arial" w:hAnsi="Arial" w:cs="Arial"/>
           <w:sz w:val="28"/>
         </w:rPr>
-        <w:t>Erika Rosany de Almeida Lima</w:t>
+        <w:t xml:space="preserve">Erika </w:t>
+      </w:r>
+      <w:proofErr w:type="spellStart"/>
+      <w:r>
+        <w:rPr>
+          <w:rFonts w:ascii="Arial" w:eastAsia="Arial" w:hAnsi="Arial" w:cs="Arial"/>
+          <w:sz w:val="28"/>
+        </w:rPr>
+        <w:t>Rosany</w:t>
+      </w:r>
+      <w:proofErr w:type="spellEnd"/>
+      <w:r>
+        <w:rPr>
+          <w:rFonts w:ascii="Arial" w:eastAsia="Arial" w:hAnsi="Arial" w:cs="Arial"/>
+          <w:sz w:val="28"/>
+        </w:rPr>
+        <w:t xml:space="preserve"> de Almeida Lima</w:t>
       </w:r>
     </w:p>
     <w:p>
@@ -245,12 +264,21 @@
           <w:sz w:val="28"/>
         </w:rPr>
       </w:pPr>
-      <w:r>
-        <w:rPr>
-          <w:rFonts w:ascii="Arial" w:eastAsia="Arial" w:hAnsi="Arial" w:cs="Arial"/>
-          <w:sz w:val="28"/>
-        </w:rPr>
-        <w:t>Tainah Vinha</w:t>
+      <w:proofErr w:type="spellStart"/>
+      <w:r>
+        <w:rPr>
+          <w:rFonts w:ascii="Arial" w:eastAsia="Arial" w:hAnsi="Arial" w:cs="Arial"/>
+          <w:sz w:val="28"/>
+        </w:rPr>
+        <w:t>Tainah</w:t>
+      </w:r>
+      <w:proofErr w:type="spellEnd"/>
+      <w:r>
+        <w:rPr>
+          <w:rFonts w:ascii="Arial" w:eastAsia="Arial" w:hAnsi="Arial" w:cs="Arial"/>
+          <w:sz w:val="28"/>
+        </w:rPr>
+        <w:t xml:space="preserve"> Vinha</w:t>
       </w:r>
     </w:p>
     <w:p>
@@ -386,7 +414,36 @@
           <w:sz w:val="28"/>
           <w:szCs w:val="28"/>
         </w:rPr>
-        <w:t>Plataforma de ecommerce que conecta doadores e donatários de materiais escolares, como livros didáticos, livros de cursos pré vestibulares e itens de papelaria</w:t>
+        <w:t xml:space="preserve">Plataforma de </w:t>
+      </w:r>
+      <w:proofErr w:type="spellStart"/>
+      <w:r>
+        <w:rPr>
+          <w:rFonts w:ascii="Arial" w:hAnsi="Arial" w:cs="Arial"/>
+          <w:color w:val="000000"/>
+          <w:sz w:val="28"/>
+          <w:szCs w:val="28"/>
+        </w:rPr>
+        <w:t>ecommerce</w:t>
+      </w:r>
+      <w:proofErr w:type="spellEnd"/>
+      <w:r>
+        <w:rPr>
+          <w:rFonts w:ascii="Arial" w:hAnsi="Arial" w:cs="Arial"/>
+          <w:color w:val="000000"/>
+          <w:sz w:val="28"/>
+          <w:szCs w:val="28"/>
+        </w:rPr>
+        <w:t xml:space="preserve"> que conecta doadores e donatários de materiais escolares</w:t>
+      </w:r>
+      <w:r>
+        <w:rPr>
+          <w:rFonts w:ascii="Arial" w:hAnsi="Arial" w:cs="Arial"/>
+          <w:color w:val="000000"/>
+          <w:sz w:val="28"/>
+          <w:szCs w:val="28"/>
+        </w:rPr>
+        <w:t>.</w:t>
       </w:r>
     </w:p>
     <w:p>
@@ -522,11 +579,14 @@
         </w:rPr>
       </w:pPr>
       <w:r>
+        <w:rPr>
+          <w:noProof/>
+        </w:rPr>
         <w:object w:dxaOrig="4783" w:dyaOrig="1947" w14:anchorId="69EEE837">
-          <v:rect id="rectole0000000001" o:spid="_x0000_i1026" style="width:239.25pt;height:97.5pt" o:ole="" o:preferrelative="t" stroked="f">
+          <v:rect id="rectole0000000001" o:spid="_x0000_i1025" alt="" style="width:239pt;height:97.3pt;mso-width-percent:0;mso-height-percent:0;mso-width-percent:0;mso-height-percent:0" o:ole="" o:preferrelative="t" stroked="f">
             <v:imagedata r:id="rId5" o:title=""/>
           </v:rect>
-          <o:OLEObject Type="Embed" ProgID="StaticMetafile" ShapeID="rectole0000000001" DrawAspect="Content" ObjectID="_1683385369" r:id="rId7"/>
+          <o:OLEObject Type="Embed" ProgID="StaticMetafile" ShapeID="rectole0000000001" DrawAspect="Content" ObjectID="_1683965979" r:id="rId7"/>
         </w:object>
       </w:r>
     </w:p>
@@ -706,7 +766,23 @@
           <w:rFonts w:ascii="Arial" w:eastAsia="Arial" w:hAnsi="Arial" w:cs="Arial"/>
           <w:sz w:val="28"/>
         </w:rPr>
-        <w:t>Erika Rosany de Almeida Lima</w:t>
+        <w:t xml:space="preserve">Erika </w:t>
+      </w:r>
+      <w:proofErr w:type="spellStart"/>
+      <w:r>
+        <w:rPr>
+          <w:rFonts w:ascii="Arial" w:eastAsia="Arial" w:hAnsi="Arial" w:cs="Arial"/>
+          <w:sz w:val="28"/>
+        </w:rPr>
+        <w:t>Rosany</w:t>
+      </w:r>
+      <w:proofErr w:type="spellEnd"/>
+      <w:r>
+        <w:rPr>
+          <w:rFonts w:ascii="Arial" w:eastAsia="Arial" w:hAnsi="Arial" w:cs="Arial"/>
+          <w:sz w:val="28"/>
+        </w:rPr>
+        <w:t xml:space="preserve"> de Almeida Lima</w:t>
       </w:r>
     </w:p>
     <w:p>
@@ -773,12 +849,21 @@
           <w:sz w:val="28"/>
         </w:rPr>
       </w:pPr>
-      <w:r>
-        <w:rPr>
-          <w:rFonts w:ascii="Arial" w:eastAsia="Arial" w:hAnsi="Arial" w:cs="Arial"/>
-          <w:sz w:val="28"/>
-        </w:rPr>
-        <w:t>Tainah Vinha</w:t>
+      <w:proofErr w:type="spellStart"/>
+      <w:r>
+        <w:rPr>
+          <w:rFonts w:ascii="Arial" w:eastAsia="Arial" w:hAnsi="Arial" w:cs="Arial"/>
+          <w:sz w:val="28"/>
+        </w:rPr>
+        <w:t>Tainah</w:t>
+      </w:r>
+      <w:proofErr w:type="spellEnd"/>
+      <w:r>
+        <w:rPr>
+          <w:rFonts w:ascii="Arial" w:eastAsia="Arial" w:hAnsi="Arial" w:cs="Arial"/>
+          <w:sz w:val="28"/>
+        </w:rPr>
+        <w:t xml:space="preserve"> Vinha</w:t>
       </w:r>
     </w:p>
     <w:p>
@@ -925,7 +1010,36 @@
           <w:sz w:val="28"/>
           <w:szCs w:val="28"/>
         </w:rPr>
-        <w:t>Plataforma de ecommerce que conecta doadores e donatários de materiais escolares, como livros didáticos, livros de cursos pré vestibulares e itens de papelaria</w:t>
+        <w:t xml:space="preserve">Plataforma de </w:t>
+      </w:r>
+      <w:proofErr w:type="spellStart"/>
+      <w:r>
+        <w:rPr>
+          <w:rFonts w:ascii="Arial" w:hAnsi="Arial" w:cs="Arial"/>
+          <w:color w:val="000000"/>
+          <w:sz w:val="28"/>
+          <w:szCs w:val="28"/>
+        </w:rPr>
+        <w:t>ecommerce</w:t>
+      </w:r>
+      <w:proofErr w:type="spellEnd"/>
+      <w:r>
+        <w:rPr>
+          <w:rFonts w:ascii="Arial" w:hAnsi="Arial" w:cs="Arial"/>
+          <w:color w:val="000000"/>
+          <w:sz w:val="28"/>
+          <w:szCs w:val="28"/>
+        </w:rPr>
+        <w:t xml:space="preserve"> que conecta doadores e donatários de materiais escolares</w:t>
+      </w:r>
+      <w:r>
+        <w:rPr>
+          <w:rFonts w:ascii="Arial" w:hAnsi="Arial" w:cs="Arial"/>
+          <w:color w:val="000000"/>
+          <w:sz w:val="28"/>
+          <w:szCs w:val="28"/>
+        </w:rPr>
+        <w:t>.</w:t>
       </w:r>
     </w:p>
     <w:p>
@@ -976,14 +1090,30 @@
           <w:rFonts w:ascii="Arial" w:eastAsia="Arial" w:hAnsi="Arial" w:cs="Arial"/>
           <w:sz w:val="20"/>
         </w:rPr>
-        <w:t xml:space="preserve"> solicitado pela Generation Brasil para compor o projeto final.</w:t>
-      </w:r>
-      <w:r>
-        <w:rPr>
-          <w:rFonts w:ascii="Arial" w:eastAsia="Arial" w:hAnsi="Arial" w:cs="Arial"/>
-          <w:b/>
+        <w:t xml:space="preserve"> solicitado pela </w:t>
+      </w:r>
+      <w:proofErr w:type="spellStart"/>
+      <w:r>
+        <w:rPr>
+          <w:rFonts w:ascii="Arial" w:eastAsia="Arial" w:hAnsi="Arial" w:cs="Arial"/>
           <w:sz w:val="20"/>
         </w:rPr>
+        <w:t>Generation</w:t>
+      </w:r>
+      <w:proofErr w:type="spellEnd"/>
+      <w:r>
+        <w:rPr>
+          <w:rFonts w:ascii="Arial" w:eastAsia="Arial" w:hAnsi="Arial" w:cs="Arial"/>
+          <w:sz w:val="20"/>
+        </w:rPr>
+        <w:t xml:space="preserve"> Brasil para compor o projeto final.</w:t>
+      </w:r>
+      <w:r>
+        <w:rPr>
+          <w:rFonts w:ascii="Arial" w:eastAsia="Arial" w:hAnsi="Arial" w:cs="Arial"/>
+          <w:b/>
+          <w:sz w:val="20"/>
+        </w:rPr>
         <w:t xml:space="preserve"> </w:t>
       </w:r>
       <w:r>
@@ -1004,6 +1134,23 @@
           <w:sz w:val="20"/>
         </w:rPr>
       </w:pPr>
+    </w:p>
+    <w:p>
+      <w:pPr>
+        <w:rPr>
+          <w:rFonts w:ascii="Arial" w:eastAsia="Arial" w:hAnsi="Arial" w:cs="Arial"/>
+          <w:b/>
+          <w:sz w:val="30"/>
+        </w:rPr>
+      </w:pPr>
+      <w:r>
+        <w:rPr>
+          <w:rFonts w:ascii="Arial" w:eastAsia="Arial" w:hAnsi="Arial" w:cs="Arial"/>
+          <w:b/>
+          <w:sz w:val="30"/>
+        </w:rPr>
+        <w:br w:type="page"/>
+      </w:r>
     </w:p>
     <w:p>
       <w:pPr>
@@ -1067,16 +1214,10 @@
         <w:tblLook w:val="04A0" w:firstRow="1" w:lastRow="0" w:firstColumn="1" w:lastColumn="0" w:noHBand="0" w:noVBand="1"/>
       </w:tblPr>
       <w:tblGrid>
-        <w:gridCol w:w="3252"/>
-        <w:gridCol w:w="5360"/>
+        <w:gridCol w:w="3170"/>
+        <w:gridCol w:w="5216"/>
       </w:tblGrid>
       <w:tr>
-        <w:tblPrEx>
-          <w:tblCellMar>
-            <w:top w:w="0" w:type="dxa"/>
-            <w:bottom w:w="0" w:type="dxa"/>
-          </w:tblCellMar>
-        </w:tblPrEx>
         <w:trPr>
           <w:trHeight w:val="1"/>
         </w:trPr>
@@ -1136,18 +1277,26 @@
                 <w:rFonts w:ascii="Arial" w:eastAsia="Arial" w:hAnsi="Arial" w:cs="Arial"/>
                 <w:sz w:val="24"/>
               </w:rPr>
-              <w:t>e-coomerce</w:t>
+              <w:t>e-co</w:t>
+            </w:r>
+            <w:r>
+              <w:rPr>
+                <w:rFonts w:ascii="Arial" w:eastAsia="Arial" w:hAnsi="Arial" w:cs="Arial"/>
+                <w:sz w:val="24"/>
+              </w:rPr>
+              <w:t>m</w:t>
+            </w:r>
+            <w:r>
+              <w:rPr>
+                <w:rFonts w:ascii="Arial" w:eastAsia="Arial" w:hAnsi="Arial" w:cs="Arial"/>
+                <w:sz w:val="24"/>
+              </w:rPr>
+              <w:t>merce</w:t>
             </w:r>
           </w:p>
         </w:tc>
       </w:tr>
       <w:tr>
-        <w:tblPrEx>
-          <w:tblCellMar>
-            <w:top w:w="0" w:type="dxa"/>
-            <w:bottom w:w="0" w:type="dxa"/>
-          </w:tblCellMar>
-        </w:tblPrEx>
         <w:trPr>
           <w:trHeight w:val="1"/>
         </w:trPr>
@@ -1240,7 +1389,23 @@
           <w:b/>
           <w:sz w:val="28"/>
         </w:rPr>
-        <w:t>Tabela: categoria</w:t>
+        <w:t xml:space="preserve">Tabela: </w:t>
+      </w:r>
+      <w:r>
+        <w:rPr>
+          <w:rFonts w:ascii="Arial" w:eastAsia="Arial" w:hAnsi="Arial" w:cs="Arial"/>
+          <w:b/>
+          <w:sz w:val="28"/>
+        </w:rPr>
+        <w:t>C</w:t>
+      </w:r>
+      <w:r>
+        <w:rPr>
+          <w:rFonts w:ascii="Arial" w:eastAsia="Arial" w:hAnsi="Arial" w:cs="Arial"/>
+          <w:b/>
+          <w:sz w:val="28"/>
+        </w:rPr>
+        <w:t>ategoria</w:t>
       </w:r>
     </w:p>
     <w:p>
@@ -1264,17 +1429,11 @@
         <w:tblLook w:val="04A0" w:firstRow="1" w:lastRow="0" w:firstColumn="1" w:lastColumn="0" w:noHBand="0" w:noVBand="1"/>
       </w:tblPr>
       <w:tblGrid>
-        <w:gridCol w:w="1814"/>
-        <w:gridCol w:w="5718"/>
-        <w:gridCol w:w="1080"/>
+        <w:gridCol w:w="1766"/>
+        <w:gridCol w:w="5546"/>
+        <w:gridCol w:w="1074"/>
       </w:tblGrid>
       <w:tr>
-        <w:tblPrEx>
-          <w:tblCellMar>
-            <w:top w:w="0" w:type="dxa"/>
-            <w:bottom w:w="0" w:type="dxa"/>
-          </w:tblCellMar>
-        </w:tblPrEx>
         <w:trPr>
           <w:trHeight w:val="1"/>
         </w:trPr>
@@ -1373,12 +1532,6 @@
         </w:tc>
       </w:tr>
       <w:tr>
-        <w:tblPrEx>
-          <w:tblCellMar>
-            <w:top w:w="0" w:type="dxa"/>
-            <w:bottom w:w="0" w:type="dxa"/>
-          </w:tblCellMar>
-        </w:tblPrEx>
         <w:tc>
           <w:tcPr>
             <w:tcW w:w="1845" w:type="dxa"/>
@@ -1435,7 +1588,21 @@
                 <w:rFonts w:ascii="Arial" w:eastAsia="Arial" w:hAnsi="Arial" w:cs="Arial"/>
                 <w:sz w:val="20"/>
               </w:rPr>
-              <w:t>Padrão para inciar a tabela com o auto incremente.</w:t>
+              <w:t>Padrão para in</w:t>
+            </w:r>
+            <w:r>
+              <w:rPr>
+                <w:rFonts w:ascii="Arial" w:eastAsia="Arial" w:hAnsi="Arial" w:cs="Arial"/>
+                <w:sz w:val="20"/>
+              </w:rPr>
+              <w:t>i</w:t>
+            </w:r>
+            <w:r>
+              <w:rPr>
+                <w:rFonts w:ascii="Arial" w:eastAsia="Arial" w:hAnsi="Arial" w:cs="Arial"/>
+                <w:sz w:val="20"/>
+              </w:rPr>
+              <w:t>ciar a tabela com o auto incremente.</w:t>
             </w:r>
           </w:p>
         </w:tc>
@@ -1471,12 +1638,6 @@
         </w:tc>
       </w:tr>
       <w:tr>
-        <w:tblPrEx>
-          <w:tblCellMar>
-            <w:top w:w="0" w:type="dxa"/>
-            <w:bottom w:w="0" w:type="dxa"/>
-          </w:tblCellMar>
-        </w:tblPrEx>
         <w:trPr>
           <w:trHeight w:val="1"/>
         </w:trPr>
@@ -1506,7 +1667,7 @@
                 <w:rFonts w:ascii="Arial" w:eastAsia="Arial" w:hAnsi="Arial" w:cs="Arial"/>
                 <w:sz w:val="20"/>
               </w:rPr>
-              <w:t>departamento</w:t>
+              <w:t>Matéria</w:t>
             </w:r>
           </w:p>
         </w:tc>
@@ -1536,7 +1697,21 @@
                 <w:rFonts w:ascii="Arial" w:eastAsia="Arial" w:hAnsi="Arial" w:cs="Arial"/>
                 <w:sz w:val="20"/>
               </w:rPr>
-              <w:t>Categoria dos itens escolares doados (livros didáticos e material escolar).</w:t>
+              <w:t>Categoria d</w:t>
+            </w:r>
+            <w:r>
+              <w:rPr>
+                <w:rFonts w:ascii="Arial" w:eastAsia="Arial" w:hAnsi="Arial" w:cs="Arial"/>
+                <w:sz w:val="20"/>
+              </w:rPr>
+              <w:t>as matérias dos</w:t>
+            </w:r>
+            <w:r>
+              <w:rPr>
+                <w:rFonts w:ascii="Arial" w:eastAsia="Arial" w:hAnsi="Arial" w:cs="Arial"/>
+                <w:sz w:val="20"/>
+              </w:rPr>
+              <w:t xml:space="preserve"> itens escolares doados (livros didáticos e material escolar).</w:t>
             </w:r>
           </w:p>
         </w:tc>
@@ -1568,12 +1743,6 @@
         </w:tc>
       </w:tr>
       <w:tr>
-        <w:tblPrEx>
-          <w:tblCellMar>
-            <w:top w:w="0" w:type="dxa"/>
-            <w:bottom w:w="0" w:type="dxa"/>
-          </w:tblCellMar>
-        </w:tblPrEx>
         <w:trPr>
           <w:trHeight w:val="1"/>
         </w:trPr>
@@ -1603,7 +1772,7 @@
                 <w:rFonts w:ascii="Arial" w:eastAsia="Arial" w:hAnsi="Arial" w:cs="Arial"/>
                 <w:sz w:val="20"/>
               </w:rPr>
-              <w:t>Status</w:t>
+              <w:t>Descrição</w:t>
             </w:r>
           </w:p>
         </w:tc>
@@ -1633,7 +1802,7 @@
                 <w:rFonts w:ascii="Arial" w:eastAsia="Arial" w:hAnsi="Arial" w:cs="Arial"/>
                 <w:sz w:val="20"/>
               </w:rPr>
-              <w:t>Se existir material que se enquadre na categoria, será verdadeira.</w:t>
+              <w:t>Explicar ao usuário que tipo de item faz parte da categoria.</w:t>
             </w:r>
           </w:p>
         </w:tc>
@@ -1665,12 +1834,6 @@
         </w:tc>
       </w:tr>
       <w:tr>
-        <w:tblPrEx>
-          <w:tblCellMar>
-            <w:top w:w="0" w:type="dxa"/>
-            <w:bottom w:w="0" w:type="dxa"/>
-          </w:tblCellMar>
-        </w:tblPrEx>
         <w:trPr>
           <w:trHeight w:val="1"/>
         </w:trPr>
@@ -1695,13 +1858,6 @@
               <w:spacing w:before="120" w:after="120" w:line="240" w:lineRule="auto"/>
               <w:jc w:val="center"/>
             </w:pPr>
-            <w:r>
-              <w:rPr>
-                <w:rFonts w:ascii="Arial" w:eastAsia="Arial" w:hAnsi="Arial" w:cs="Arial"/>
-                <w:sz w:val="20"/>
-              </w:rPr>
-              <w:t>Descrição</w:t>
-            </w:r>
           </w:p>
         </w:tc>
         <w:tc>
@@ -1725,13 +1881,6 @@
               <w:spacing w:before="120" w:after="120" w:line="240" w:lineRule="auto"/>
               <w:jc w:val="center"/>
             </w:pPr>
-            <w:r>
-              <w:rPr>
-                <w:rFonts w:ascii="Arial" w:eastAsia="Arial" w:hAnsi="Arial" w:cs="Arial"/>
-                <w:sz w:val="20"/>
-              </w:rPr>
-              <w:t>Explicar ao usuário que tipo de item faz parte da categoria.</w:t>
-            </w:r>
           </w:p>
         </w:tc>
         <w:tc>
@@ -1762,12 +1911,6 @@
         </w:tc>
       </w:tr>
       <w:tr>
-        <w:tblPrEx>
-          <w:tblCellMar>
-            <w:top w:w="0" w:type="dxa"/>
-            <w:bottom w:w="0" w:type="dxa"/>
-          </w:tblCellMar>
-        </w:tblPrEx>
         <w:trPr>
           <w:trHeight w:val="1"/>
         </w:trPr>
@@ -1851,12 +1994,6 @@
         </w:tc>
       </w:tr>
       <w:tr>
-        <w:tblPrEx>
-          <w:tblCellMar>
-            <w:top w:w="0" w:type="dxa"/>
-            <w:bottom w:w="0" w:type="dxa"/>
-          </w:tblCellMar>
-        </w:tblPrEx>
         <w:trPr>
           <w:trHeight w:val="1"/>
         </w:trPr>
@@ -1980,7 +2117,23 @@
           <w:b/>
           <w:sz w:val="28"/>
         </w:rPr>
-        <w:t>Tabela: produto</w:t>
+        <w:t xml:space="preserve">Tabela: </w:t>
+      </w:r>
+      <w:r>
+        <w:rPr>
+          <w:rFonts w:ascii="Arial" w:eastAsia="Arial" w:hAnsi="Arial" w:cs="Arial"/>
+          <w:b/>
+          <w:sz w:val="28"/>
+        </w:rPr>
+        <w:t>P</w:t>
+      </w:r>
+      <w:r>
+        <w:rPr>
+          <w:rFonts w:ascii="Arial" w:eastAsia="Arial" w:hAnsi="Arial" w:cs="Arial"/>
+          <w:b/>
+          <w:sz w:val="28"/>
+        </w:rPr>
+        <w:t>roduto</w:t>
       </w:r>
     </w:p>
     <w:p>
@@ -2016,17 +2169,11 @@
         <w:tblLook w:val="04A0" w:firstRow="1" w:lastRow="0" w:firstColumn="1" w:lastColumn="0" w:noHBand="0" w:noVBand="1"/>
       </w:tblPr>
       <w:tblGrid>
-        <w:gridCol w:w="1837"/>
-        <w:gridCol w:w="5696"/>
-        <w:gridCol w:w="1079"/>
+        <w:gridCol w:w="1784"/>
+        <w:gridCol w:w="5529"/>
+        <w:gridCol w:w="1073"/>
       </w:tblGrid>
       <w:tr>
-        <w:tblPrEx>
-          <w:tblCellMar>
-            <w:top w:w="0" w:type="dxa"/>
-            <w:bottom w:w="0" w:type="dxa"/>
-          </w:tblCellMar>
-        </w:tblPrEx>
         <w:trPr>
           <w:trHeight w:val="1"/>
         </w:trPr>
@@ -2125,12 +2272,6 @@
         </w:tc>
       </w:tr>
       <w:tr>
-        <w:tblPrEx>
-          <w:tblCellMar>
-            <w:top w:w="0" w:type="dxa"/>
-            <w:bottom w:w="0" w:type="dxa"/>
-          </w:tblCellMar>
-        </w:tblPrEx>
         <w:tc>
           <w:tcPr>
             <w:tcW w:w="1845" w:type="dxa"/>
@@ -2187,7 +2328,21 @@
                 <w:rFonts w:ascii="Arial" w:eastAsia="Arial" w:hAnsi="Arial" w:cs="Arial"/>
                 <w:sz w:val="20"/>
               </w:rPr>
-              <w:t>Padrão para inciar a tabela com o auto incremente.</w:t>
+              <w:t xml:space="preserve">Padrão para </w:t>
+            </w:r>
+            <w:r>
+              <w:rPr>
+                <w:rFonts w:ascii="Arial" w:eastAsia="Arial" w:hAnsi="Arial" w:cs="Arial"/>
+                <w:sz w:val="20"/>
+              </w:rPr>
+              <w:t>iniciar</w:t>
+            </w:r>
+            <w:r>
+              <w:rPr>
+                <w:rFonts w:ascii="Arial" w:eastAsia="Arial" w:hAnsi="Arial" w:cs="Arial"/>
+                <w:sz w:val="20"/>
+              </w:rPr>
+              <w:t xml:space="preserve"> a tabela com o auto incremente.</w:t>
             </w:r>
           </w:p>
         </w:tc>
@@ -2223,12 +2378,6 @@
         </w:tc>
       </w:tr>
       <w:tr>
-        <w:tblPrEx>
-          <w:tblCellMar>
-            <w:top w:w="0" w:type="dxa"/>
-            <w:bottom w:w="0" w:type="dxa"/>
-          </w:tblCellMar>
-        </w:tblPrEx>
         <w:trPr>
           <w:trHeight w:val="1"/>
         </w:trPr>
@@ -2320,12 +2469,6 @@
         </w:tc>
       </w:tr>
       <w:tr>
-        <w:tblPrEx>
-          <w:tblCellMar>
-            <w:top w:w="0" w:type="dxa"/>
-            <w:bottom w:w="0" w:type="dxa"/>
-          </w:tblCellMar>
-        </w:tblPrEx>
         <w:trPr>
           <w:trHeight w:val="1"/>
         </w:trPr>
@@ -2417,12 +2560,6 @@
         </w:tc>
       </w:tr>
       <w:tr>
-        <w:tblPrEx>
-          <w:tblCellMar>
-            <w:top w:w="0" w:type="dxa"/>
-            <w:bottom w:w="0" w:type="dxa"/>
-          </w:tblCellMar>
-        </w:tblPrEx>
         <w:trPr>
           <w:trHeight w:val="1"/>
         </w:trPr>
@@ -2448,11 +2585,7 @@
               <w:jc w:val="center"/>
             </w:pPr>
             <w:r>
-              <w:rPr>
-                <w:rFonts w:ascii="Arial" w:eastAsia="Arial" w:hAnsi="Arial" w:cs="Arial"/>
-                <w:sz w:val="20"/>
-              </w:rPr>
-              <w:t>Condição</w:t>
+              <w:t>Link</w:t>
             </w:r>
           </w:p>
         </w:tc>
@@ -2478,11 +2611,7 @@
               <w:jc w:val="center"/>
             </w:pPr>
             <w:r>
-              <w:rPr>
-                <w:rFonts w:ascii="Arial" w:eastAsia="Arial" w:hAnsi="Arial" w:cs="Arial"/>
-                <w:sz w:val="20"/>
-              </w:rPr>
-              <w:t>Se verdadeiro, é bom estado. Se falso, é mau estado.</w:t>
+              <w:t>Link do Material Doado: True or False</w:t>
             </w:r>
           </w:p>
         </w:tc>
@@ -2514,12 +2643,6 @@
         </w:tc>
       </w:tr>
       <w:tr>
-        <w:tblPrEx>
-          <w:tblCellMar>
-            <w:top w:w="0" w:type="dxa"/>
-            <w:bottom w:w="0" w:type="dxa"/>
-          </w:tblCellMar>
-        </w:tblPrEx>
         <w:trPr>
           <w:trHeight w:val="1"/>
         </w:trPr>
@@ -2545,11 +2668,7 @@
               <w:jc w:val="center"/>
             </w:pPr>
             <w:r>
-              <w:rPr>
-                <w:rFonts w:ascii="Arial" w:eastAsia="Arial" w:hAnsi="Arial" w:cs="Arial"/>
-                <w:sz w:val="20"/>
-              </w:rPr>
-              <w:t>Unidade</w:t>
+              <w:t>Status</w:t>
             </w:r>
           </w:p>
         </w:tc>
@@ -2575,11 +2694,7 @@
               <w:jc w:val="center"/>
             </w:pPr>
             <w:r>
-              <w:rPr>
-                <w:rFonts w:ascii="Arial" w:eastAsia="Arial" w:hAnsi="Arial" w:cs="Arial"/>
-                <w:sz w:val="20"/>
-              </w:rPr>
-              <w:t>Quantidade de itens disponíveis.</w:t>
+              <w:t>Avaliação de direitos autorais.</w:t>
             </w:r>
           </w:p>
         </w:tc>
@@ -2611,12 +2726,6 @@
         </w:tc>
       </w:tr>
       <w:tr>
-        <w:tblPrEx>
-          <w:tblCellMar>
-            <w:top w:w="0" w:type="dxa"/>
-            <w:bottom w:w="0" w:type="dxa"/>
-          </w:tblCellMar>
-        </w:tblPrEx>
         <w:trPr>
           <w:trHeight w:val="1"/>
         </w:trPr>
@@ -2646,7 +2755,14 @@
                 <w:rFonts w:ascii="Arial" w:eastAsia="Arial" w:hAnsi="Arial" w:cs="Arial"/>
                 <w:sz w:val="20"/>
               </w:rPr>
-              <w:t>Departamento_id</w:t>
+              <w:t>Categoria</w:t>
+            </w:r>
+            <w:r>
+              <w:rPr>
+                <w:rFonts w:ascii="Arial" w:eastAsia="Arial" w:hAnsi="Arial" w:cs="Arial"/>
+                <w:sz w:val="20"/>
+              </w:rPr>
+              <w:t>_id</w:t>
             </w:r>
           </w:p>
         </w:tc>
@@ -2712,12 +2828,6 @@
         </w:tc>
       </w:tr>
       <w:tr>
-        <w:tblPrEx>
-          <w:tblCellMar>
-            <w:top w:w="0" w:type="dxa"/>
-            <w:bottom w:w="0" w:type="dxa"/>
-          </w:tblCellMar>
-        </w:tblPrEx>
         <w:trPr>
           <w:trHeight w:val="1"/>
         </w:trPr>
@@ -2827,6 +2937,23 @@
     </w:p>
     <w:p>
       <w:pPr>
+        <w:rPr>
+          <w:rFonts w:ascii="Arial" w:eastAsia="Arial" w:hAnsi="Arial" w:cs="Arial"/>
+          <w:b/>
+          <w:sz w:val="28"/>
+        </w:rPr>
+      </w:pPr>
+      <w:r>
+        <w:rPr>
+          <w:rFonts w:ascii="Arial" w:eastAsia="Arial" w:hAnsi="Arial" w:cs="Arial"/>
+          <w:b/>
+          <w:sz w:val="28"/>
+        </w:rPr>
+        <w:br w:type="page"/>
+      </w:r>
+    </w:p>
+    <w:p>
+      <w:pPr>
         <w:suppressAutoHyphens/>
         <w:spacing w:after="0" w:line="240" w:lineRule="auto"/>
         <w:jc w:val="center"/>
@@ -2842,7 +2969,23 @@
           <w:sz w:val="28"/>
         </w:rPr>
         <w:lastRenderedPageBreak/>
-        <w:t>Tabela: usuario</w:t>
+        <w:t xml:space="preserve">Tabela: </w:t>
+      </w:r>
+      <w:r>
+        <w:rPr>
+          <w:rFonts w:ascii="Arial" w:eastAsia="Arial" w:hAnsi="Arial" w:cs="Arial"/>
+          <w:b/>
+          <w:sz w:val="28"/>
+        </w:rPr>
+        <w:t>U</w:t>
+      </w:r>
+      <w:r>
+        <w:rPr>
+          <w:rFonts w:ascii="Arial" w:eastAsia="Arial" w:hAnsi="Arial" w:cs="Arial"/>
+          <w:b/>
+          <w:sz w:val="28"/>
+        </w:rPr>
+        <w:t>suário</w:t>
       </w:r>
     </w:p>
     <w:p>
@@ -2878,17 +3021,11 @@
         <w:tblLook w:val="04A0" w:firstRow="1" w:lastRow="0" w:firstColumn="1" w:lastColumn="0" w:noHBand="0" w:noVBand="1"/>
       </w:tblPr>
       <w:tblGrid>
-        <w:gridCol w:w="1822"/>
-        <w:gridCol w:w="5711"/>
-        <w:gridCol w:w="1079"/>
+        <w:gridCol w:w="1810"/>
+        <w:gridCol w:w="5504"/>
+        <w:gridCol w:w="1072"/>
       </w:tblGrid>
       <w:tr>
-        <w:tblPrEx>
-          <w:tblCellMar>
-            <w:top w:w="0" w:type="dxa"/>
-            <w:bottom w:w="0" w:type="dxa"/>
-          </w:tblCellMar>
-        </w:tblPrEx>
         <w:trPr>
           <w:trHeight w:val="1"/>
         </w:trPr>
@@ -2987,12 +3124,6 @@
         </w:tc>
       </w:tr>
       <w:tr>
-        <w:tblPrEx>
-          <w:tblCellMar>
-            <w:top w:w="0" w:type="dxa"/>
-            <w:bottom w:w="0" w:type="dxa"/>
-          </w:tblCellMar>
-        </w:tblPrEx>
         <w:tc>
           <w:tcPr>
             <w:tcW w:w="1844" w:type="dxa"/>
@@ -3049,7 +3180,21 @@
                 <w:rFonts w:ascii="Arial" w:eastAsia="Arial" w:hAnsi="Arial" w:cs="Arial"/>
                 <w:sz w:val="20"/>
               </w:rPr>
-              <w:t>Padrão para inciar a tabela com o auto incremente.</w:t>
+              <w:t xml:space="preserve">Padrão para </w:t>
+            </w:r>
+            <w:r>
+              <w:rPr>
+                <w:rFonts w:ascii="Arial" w:eastAsia="Arial" w:hAnsi="Arial" w:cs="Arial"/>
+                <w:sz w:val="20"/>
+              </w:rPr>
+              <w:t>iniciar</w:t>
+            </w:r>
+            <w:r>
+              <w:rPr>
+                <w:rFonts w:ascii="Arial" w:eastAsia="Arial" w:hAnsi="Arial" w:cs="Arial"/>
+                <w:sz w:val="20"/>
+              </w:rPr>
+              <w:t xml:space="preserve"> a tabela com o auto incremente.</w:t>
             </w:r>
           </w:p>
         </w:tc>
@@ -3085,12 +3230,6 @@
         </w:tc>
       </w:tr>
       <w:tr>
-        <w:tblPrEx>
-          <w:tblCellMar>
-            <w:top w:w="0" w:type="dxa"/>
-            <w:bottom w:w="0" w:type="dxa"/>
-          </w:tblCellMar>
-        </w:tblPrEx>
         <w:trPr>
           <w:trHeight w:val="1"/>
         </w:trPr>
@@ -3182,12 +3321,6 @@
         </w:tc>
       </w:tr>
       <w:tr>
-        <w:tblPrEx>
-          <w:tblCellMar>
-            <w:top w:w="0" w:type="dxa"/>
-            <w:bottom w:w="0" w:type="dxa"/>
-          </w:tblCellMar>
-        </w:tblPrEx>
         <w:trPr>
           <w:trHeight w:val="1"/>
         </w:trPr>
@@ -3279,12 +3412,6 @@
         </w:tc>
       </w:tr>
       <w:tr>
-        <w:tblPrEx>
-          <w:tblCellMar>
-            <w:top w:w="0" w:type="dxa"/>
-            <w:bottom w:w="0" w:type="dxa"/>
-          </w:tblCellMar>
-        </w:tblPrEx>
         <w:trPr>
           <w:trHeight w:val="1"/>
         </w:trPr>
@@ -3376,12 +3503,6 @@
         </w:tc>
       </w:tr>
       <w:tr>
-        <w:tblPrEx>
-          <w:tblCellMar>
-            <w:top w:w="0" w:type="dxa"/>
-            <w:bottom w:w="0" w:type="dxa"/>
-          </w:tblCellMar>
-        </w:tblPrEx>
         <w:trPr>
           <w:trHeight w:val="1"/>
         </w:trPr>
@@ -3407,11 +3528,7 @@
               <w:jc w:val="center"/>
             </w:pPr>
             <w:r>
-              <w:rPr>
-                <w:rFonts w:ascii="Arial" w:eastAsia="Arial" w:hAnsi="Arial" w:cs="Arial"/>
-                <w:sz w:val="20"/>
-              </w:rPr>
-              <w:t>cep</w:t>
+              <w:t>Tipo_Usuario</w:t>
             </w:r>
           </w:p>
         </w:tc>
@@ -3437,11 +3554,7 @@
               <w:jc w:val="center"/>
             </w:pPr>
             <w:r>
-              <w:rPr>
-                <w:rFonts w:ascii="Arial" w:eastAsia="Arial" w:hAnsi="Arial" w:cs="Arial"/>
-                <w:sz w:val="20"/>
-              </w:rPr>
-              <w:t>Região que o usuário reside para sugerir o local mais próximo para entrega.</w:t>
+              <w:t>Especificação do usuário</w:t>
             </w:r>
           </w:p>
         </w:tc>
@@ -3473,12 +3586,6 @@
         </w:tc>
       </w:tr>
       <w:tr>
-        <w:tblPrEx>
-          <w:tblCellMar>
-            <w:top w:w="0" w:type="dxa"/>
-            <w:bottom w:w="0" w:type="dxa"/>
-          </w:tblCellMar>
-        </w:tblPrEx>
         <w:trPr>
           <w:trHeight w:val="1"/>
         </w:trPr>
@@ -3605,7 +3712,7 @@
 </file>
 
 <file path=word/numbering.xml><?xml version="1.0" encoding="utf-8"?>
-<w:numbering xmlns:wpc="http://schemas.microsoft.com/office/word/2010/wordprocessingCanvas" xmlns:cx="http://schemas.microsoft.com/office/drawing/2014/chartex" xmlns:cx1="http://schemas.microsoft.com/office/drawing/2015/9/8/chartex" xmlns:cx2="http://schemas.microsoft.com/office/drawing/2015/10/21/chartex" xmlns:cx3="http://schemas.microsoft.com/office/drawing/2016/5/9/chartex" xmlns:cx4="http://schemas.microsoft.com/office/drawing/2016/5/10/chartex" xmlns:cx5="http://schemas.microsoft.com/office/drawing/2016/5/11/chartex" xmlns:cx6="http://schemas.microsoft.com/office/drawing/2016/5/12/chartex" xmlns:cx7="http://schemas.microsoft.com/office/drawing/2016/5/13/chartex" xmlns:cx8="http://schemas.microsoft.com/office/drawing/2016/5/14/chartex" xmlns:mc="http://schemas.openxmlformats.org/markup-compatibility/2006" xmlns:aink="http://schemas.microsoft.com/office/drawing/2016/ink" xmlns:am3d="http://schemas.microsoft.com/office/drawing/2017/model3d" xmlns:o="urn:schemas-microsoft-com:office:office" xmlns:r="http://schemas.openxmlformats.org/officeDocument/2006/relationships" xmlns:m="http://schemas.openxmlformats.org/officeDocument/2006/math" xmlns:v="urn:schemas-microsoft-com:vml" xmlns:wp14="http://schemas.microsoft.com/office/word/2010/wordprocessingDrawing" xmlns:wp="http://schemas.openxmlformats.org/drawingml/2006/wordprocessingDrawing" xmlns:w10="urn:schemas-microsoft-com:office:word" xmlns:w="http://schemas.openxmlformats.org/wordprocessingml/2006/main" xmlns:w14="http://schemas.microsoft.com/office/word/2010/wordml" xmlns:w15="http://schemas.microsoft.com/office/word/2012/wordml" xmlns:w16cex="http://schemas.microsoft.com/office/word/2018/wordml/cex" xmlns:w16cid="http://schemas.microsoft.com/office/word/2016/wordml/cid" xmlns:w16="http://schemas.microsoft.com/office/word/2018/wordml" xmlns:w16sdtdh="http://schemas.microsoft.com/office/word/2020/wordml/sdtdatahash" xmlns:w16se="http://schemas.microsoft.com/office/word/2015/wordml/symex" xmlns:wpg="http://schemas.microsoft.com/office/word/2010/wordprocessingGroup" xmlns:wpi="http://schemas.microsoft.com/office/word/2010/wordprocessingInk" xmlns:wne="http://schemas.microsoft.com/office/word/2006/wordml" xmlns:wps="http://schemas.microsoft.com/office/word/2010/wordprocessingShape" mc:Ignorable="w14 w15 w16se w16cid w16 w16cex w16sdtdh wp14">
+<w:numbering xmlns:wpc="http://schemas.microsoft.com/office/word/2010/wordprocessingCanvas" xmlns:cx="http://schemas.microsoft.com/office/drawing/2014/chartex" xmlns:cx1="http://schemas.microsoft.com/office/drawing/2015/9/8/chartex" xmlns:cx2="http://schemas.microsoft.com/office/drawing/2015/10/21/chartex" xmlns:cx3="http://schemas.microsoft.com/office/drawing/2016/5/9/chartex" xmlns:cx4="http://schemas.microsoft.com/office/drawing/2016/5/10/chartex" xmlns:cx5="http://schemas.microsoft.com/office/drawing/2016/5/11/chartex" xmlns:cx6="http://schemas.microsoft.com/office/drawing/2016/5/12/chartex" xmlns:cx7="http://schemas.microsoft.com/office/drawing/2016/5/13/chartex" xmlns:cx8="http://schemas.microsoft.com/office/drawing/2016/5/14/chartex" xmlns:mc="http://schemas.openxmlformats.org/markup-compatibility/2006" xmlns:aink="http://schemas.microsoft.com/office/drawing/2016/ink" xmlns:am3d="http://schemas.microsoft.com/office/drawing/2017/model3d" xmlns:o="urn:schemas-microsoft-com:office:office" xmlns:r="http://schemas.openxmlformats.org/officeDocument/2006/relationships" xmlns:m="http://schemas.openxmlformats.org/officeDocument/2006/math" xmlns:v="urn:schemas-microsoft-com:vml" xmlns:wp14="http://schemas.microsoft.com/office/word/2010/wordprocessingDrawing" xmlns:wp="http://schemas.openxmlformats.org/drawingml/2006/wordprocessingDrawing" xmlns:w10="urn:schemas-microsoft-com:office:word" xmlns:w="http://schemas.openxmlformats.org/wordprocessingml/2006/main" xmlns:w14="http://schemas.microsoft.com/office/word/2010/wordml" xmlns:w15="http://schemas.microsoft.com/office/word/2012/wordml" xmlns:w16cex="http://schemas.microsoft.com/office/word/2018/wordml/cex" xmlns:w16cid="http://schemas.microsoft.com/office/word/2016/wordml/cid" xmlns:w16="http://schemas.microsoft.com/office/word/2018/wordml" xmlns:w16se="http://schemas.microsoft.com/office/word/2015/wordml/symex" xmlns:wpg="http://schemas.microsoft.com/office/word/2010/wordprocessingGroup" xmlns:wpi="http://schemas.microsoft.com/office/word/2010/wordprocessingInk" xmlns:wne="http://schemas.microsoft.com/office/word/2006/wordml" xmlns:wps="http://schemas.microsoft.com/office/word/2010/wordprocessingShape" mc:Ignorable="w14 w15 w16se w16cid w16 w16cex wp14">
   <w:abstractNum w:abstractNumId="0" w15:restartNumberingAfterBreak="0">
     <w:nsid w:val="09DD207D"/>
     <w:multiLevelType w:val="multilevel"/>
@@ -3664,7 +3771,7 @@
 </file>
 
 <file path=word/styles.xml><?xml version="1.0" encoding="utf-8"?>
-<w:styles xmlns:mc="http://schemas.openxmlformats.org/markup-compatibility/2006" xmlns:r="http://schemas.openxmlformats.org/officeDocument/2006/relationships" xmlns:w="http://schemas.openxmlformats.org/wordprocessingml/2006/main" xmlns:w14="http://schemas.microsoft.com/office/word/2010/wordml" xmlns:w15="http://schemas.microsoft.com/office/word/2012/wordml" xmlns:w16cex="http://schemas.microsoft.com/office/word/2018/wordml/cex" xmlns:w16cid="http://schemas.microsoft.com/office/word/2016/wordml/cid" xmlns:w16="http://schemas.microsoft.com/office/word/2018/wordml" xmlns:w16sdtdh="http://schemas.microsoft.com/office/word/2020/wordml/sdtdatahash" xmlns:w16se="http://schemas.microsoft.com/office/word/2015/wordml/symex" mc:Ignorable="w14 w15 w16se w16cid w16 w16cex w16sdtdh">
+<w:styles xmlns:mc="http://schemas.openxmlformats.org/markup-compatibility/2006" xmlns:r="http://schemas.openxmlformats.org/officeDocument/2006/relationships" xmlns:w="http://schemas.openxmlformats.org/wordprocessingml/2006/main" xmlns:w14="http://schemas.microsoft.com/office/word/2010/wordml" xmlns:w15="http://schemas.microsoft.com/office/word/2012/wordml" xmlns:w16cex="http://schemas.microsoft.com/office/word/2018/wordml/cex" xmlns:w16cid="http://schemas.microsoft.com/office/word/2016/wordml/cid" xmlns:w16="http://schemas.microsoft.com/office/word/2018/wordml" xmlns:w16se="http://schemas.microsoft.com/office/word/2015/wordml/symex" mc:Ignorable="w14 w15 w16se w16cid w16 w16cex">
   <w:docDefaults>
     <w:rPrDefault>
       <w:rPr>
@@ -4062,13 +4169,13 @@
     <w:name w:val="Normal"/>
     <w:qFormat/>
   </w:style>
-  <w:style w:type="character" w:default="1" w:styleId="DefaultParagraphFont">
+  <w:style w:type="character" w:default="1" w:styleId="Fontepargpadro">
     <w:name w:val="Default Paragraph Font"/>
     <w:uiPriority w:val="1"/>
     <w:semiHidden/>
     <w:unhideWhenUsed/>
   </w:style>
-  <w:style w:type="table" w:default="1" w:styleId="TableNormal">
+  <w:style w:type="table" w:default="1" w:styleId="Tabelanormal">
     <w:name w:val="Normal Table"/>
     <w:uiPriority w:val="99"/>
     <w:semiHidden/>
@@ -4083,7 +4190,7 @@
       </w:tblCellMar>
     </w:tblPr>
   </w:style>
-  <w:style w:type="numbering" w:default="1" w:styleId="NoList">
+  <w:style w:type="numbering" w:default="1" w:styleId="Semlista">
     <w:name w:val="No List"/>
     <w:uiPriority w:val="99"/>
     <w:semiHidden/>

</xml_diff>